<commit_message>
use case tasks update
</commit_message>
<xml_diff>
--- a/URS tasks break down.docx
+++ b/URS tasks break down.docx
@@ -75,15 +75,103 @@
         <w:pStyle w:val="ListParagraph"/>
       </w:pPr>
       <w:r>
-        <w:t>3. Create a new file</w:t>
-      </w:r>
-    </w:p>
-    <w:p>
-      <w:pPr>
-        <w:pStyle w:val="ListParagraph"/>
-      </w:pPr>
-      <w:r>
-        <w:t>4. Save a file</w:t>
+        <w:t>3. Create a new simulation</w:t>
+      </w:r>
+    </w:p>
+    <w:p>
+      <w:pPr>
+        <w:pStyle w:val="ListParagraph"/>
+      </w:pPr>
+      <w:r>
+        <w:t>4. Save a simulation</w:t>
+      </w:r>
+    </w:p>
+    <w:p>
+      <w:pPr>
+        <w:pStyle w:val="ListParagraph"/>
+      </w:pPr>
+      <w:r>
+        <w:t>5. Load a simulation</w:t>
+      </w:r>
+    </w:p>
+    <w:p>
+      <w:pPr>
+        <w:pStyle w:val="ListParagraph"/>
+      </w:pPr>
+      <w:r>
+        <w:t>6. Edit a road's traffic flow</w:t>
+      </w:r>
+    </w:p>
+    <w:p>
+      <w:pPr>
+        <w:pStyle w:val="ListParagraph"/>
+      </w:pPr>
+      <w:r>
+        <w:t>7. Start a simulation</w:t>
+      </w:r>
+    </w:p>
+    <w:p>
+      <w:pPr>
+        <w:pStyle w:val="ListParagraph"/>
+      </w:pPr>
+      <w:r>
+        <w:t>8. Stop a simulation</w:t>
+      </w:r>
+    </w:p>
+    <w:p>
+      <w:pPr>
+        <w:pStyle w:val="ListParagraph"/>
+      </w:pPr>
+      <w:r>
+        <w:t xml:space="preserve">9. Restart a simulation </w:t>
+      </w:r>
+    </w:p>
+    <w:p>
+      <w:pPr>
+        <w:pStyle w:val="ListParagraph"/>
+      </w:pPr>
+      <w:r>
+        <w:t>10. Pause a simulation.</w:t>
+      </w:r>
+    </w:p>
+    <w:p>
+      <w:pPr>
+        <w:pStyle w:val="ListParagraph"/>
+      </w:pPr>
+      <w:r>
+        <w:t>11. Undo an action</w:t>
+      </w:r>
+    </w:p>
+    <w:p>
+      <w:pPr>
+        <w:pStyle w:val="ListParagraph"/>
+      </w:pPr>
+      <w:r>
+        <w:t>12. Redo an action</w:t>
+      </w:r>
+    </w:p>
+    <w:p>
+      <w:pPr>
+        <w:pStyle w:val="ListParagraph"/>
+      </w:pPr>
+      <w:r>
+        <w:t>13. Save simulation results</w:t>
+      </w:r>
+    </w:p>
+    <w:p>
+      <w:pPr>
+        <w:pStyle w:val="ListParagraph"/>
+      </w:pPr>
+      <w:r>
+        <w:t>14. About (help menu)</w:t>
+      </w:r>
+    </w:p>
+    <w:p>
+      <w:pPr>
+        <w:pStyle w:val="ListParagraph"/>
+      </w:pPr>
+      <w:r>
+        <w:t>15. Exit application</w:t>
       </w:r>
       <w:bookmarkStart w:id="0" w:name="_GoBack"/>
       <w:bookmarkEnd w:id="0"/>
@@ -93,127 +181,53 @@
         <w:pStyle w:val="ListParagraph"/>
       </w:pPr>
       <w:r>
-        <w:t>5. Load a file</w:t>
-      </w:r>
-    </w:p>
-    <w:p>
-      <w:pPr>
-        <w:pStyle w:val="ListParagraph"/>
-      </w:pPr>
-      <w:r>
-        <w:t>6. Setup a simulation</w:t>
-      </w:r>
-    </w:p>
-    <w:p>
-      <w:pPr>
-        <w:pStyle w:val="ListParagraph"/>
-      </w:pPr>
-      <w:r>
-        <w:t>7. Start a simulation</w:t>
-      </w:r>
-    </w:p>
-    <w:p>
-      <w:pPr>
-        <w:pStyle w:val="ListParagraph"/>
-      </w:pPr>
-      <w:r>
-        <w:t>8. Stop a simulation</w:t>
-      </w:r>
-    </w:p>
-    <w:p>
-      <w:pPr>
-        <w:pStyle w:val="ListParagraph"/>
-      </w:pPr>
-      <w:r>
-        <w:t xml:space="preserve">9. Restart a simulation </w:t>
-      </w:r>
-    </w:p>
-    <w:p>
-      <w:pPr>
-        <w:pStyle w:val="ListParagraph"/>
-      </w:pPr>
-      <w:r>
-        <w:t>10. Pause a simulation.</w:t>
-      </w:r>
-    </w:p>
-    <w:p>
-      <w:pPr>
-        <w:pStyle w:val="ListParagraph"/>
-      </w:pPr>
-      <w:r>
-        <w:t>11</w:t>
-      </w:r>
-      <w:r>
-        <w:t>. Change traffic lights interval</w:t>
-      </w:r>
-    </w:p>
-    <w:p>
-      <w:pPr>
-        <w:pStyle w:val="ListParagraph"/>
-      </w:pPr>
-      <w:r>
-        <w:t>12.</w:t>
-      </w:r>
-      <w:r>
-        <w:t xml:space="preserve"> Undo an action</w:t>
-      </w:r>
-    </w:p>
-    <w:p>
-      <w:pPr>
-        <w:pStyle w:val="ListParagraph"/>
-      </w:pPr>
-      <w:r>
-        <w:t xml:space="preserve">13. </w:t>
-      </w:r>
-      <w:r>
-        <w:t>Redo an action</w:t>
-      </w:r>
-    </w:p>
-    <w:p>
-      <w:pPr>
-        <w:pStyle w:val="ListParagraph"/>
-      </w:pPr>
-      <w:r>
-        <w:t>14</w:t>
-      </w:r>
-      <w:r>
-        <w:t>. Save simulation results</w:t>
-      </w:r>
-    </w:p>
-    <w:p>
-      <w:pPr>
-        <w:pStyle w:val="ListParagraph"/>
-      </w:pPr>
-      <w:r>
-        <w:t>1</w:t>
-      </w:r>
-      <w:r>
-        <w:t>5</w:t>
-      </w:r>
-      <w:r>
-        <w:t>. About (help menu)</w:t>
-      </w:r>
-    </w:p>
-    <w:p>
-      <w:pPr>
-        <w:pStyle w:val="ListParagraph"/>
-      </w:pPr>
-      <w:r>
-        <w:t>16</w:t>
-      </w:r>
-      <w:r>
-        <w:t>. Exit application</w:t>
-      </w:r>
-    </w:p>
-    <w:p>
-      <w:pPr>
-        <w:pStyle w:val="ListParagraph"/>
-      </w:pPr>
-      <w:r>
-        <w:t>17</w:t>
-      </w:r>
-      <w:r>
-        <w:t>. Override system (ambulance, firetruck, police car.. )</w:t>
+        <w:t>16. Override simulation (ambulance, firetruck, police car.. )</w:t>
+      </w:r>
+    </w:p>
+    <w:p>
+      <w:pPr>
+        <w:pStyle w:val="ListParagraph"/>
+      </w:pPr>
+      <w:r>
+        <w:t>17. Relocate crossing</w:t>
+      </w:r>
+    </w:p>
+    <w:p>
+      <w:pPr>
+        <w:pStyle w:val="ListParagraph"/>
+      </w:pPr>
+      <w:r>
+        <w:t>18. Startup application</w:t>
+      </w:r>
+    </w:p>
+    <w:p>
+      <w:pPr>
+        <w:pStyle w:val="ListParagraph"/>
+      </w:pPr>
+      <w:r>
+        <w:t>19. Show simulation results</w:t>
+      </w:r>
+    </w:p>
+    <w:p>
+      <w:pPr>
+        <w:pStyle w:val="ListParagraph"/>
+      </w:pPr>
+      <w:r>
+        <w:t>20. Select crossing to make changes to</w:t>
+      </w:r>
+    </w:p>
+    <w:p>
+      <w:pPr>
+        <w:pStyle w:val="ListParagraph"/>
+      </w:pPr>
+      <w:r>
+        <w:t xml:space="preserve">22. Edit a crosswalk's </w:t>
+      </w:r>
+      <w:r>
+        <w:t>pedestrian</w:t>
+      </w:r>
+      <w:r>
+        <w:t xml:space="preserve"> flow</w:t>
       </w:r>
     </w:p>
     <w:p>
@@ -290,6 +304,7 @@
     </w:p>
     <w:p>
       <w:r>
+        <w:lastRenderedPageBreak/>
         <w:t>Four people will be working on them - Mengchuan, Sasha, Ilia and Georgi. They will have roughly about 4 use-cases for each.</w:t>
       </w:r>
     </w:p>

</xml_diff>

<commit_message>
use case number update
</commit_message>
<xml_diff>
--- a/URS tasks break down.docx
+++ b/URS tasks break down.docx
@@ -173,61 +173,58 @@
       <w:r>
         <w:t>15. Exit application</w:t>
       </w:r>
+    </w:p>
+    <w:p>
+      <w:pPr>
+        <w:pStyle w:val="ListParagraph"/>
+      </w:pPr>
+      <w:r>
+        <w:t>16. Override simulation (ambulance, firetruck, police car.. )</w:t>
+      </w:r>
+    </w:p>
+    <w:p>
+      <w:pPr>
+        <w:pStyle w:val="ListParagraph"/>
+      </w:pPr>
+      <w:r>
+        <w:t>17. Relocate crossing</w:t>
+      </w:r>
+    </w:p>
+    <w:p>
+      <w:pPr>
+        <w:pStyle w:val="ListParagraph"/>
+      </w:pPr>
+      <w:r>
+        <w:t>18. Startup application</w:t>
+      </w:r>
+    </w:p>
+    <w:p>
+      <w:pPr>
+        <w:pStyle w:val="ListParagraph"/>
+      </w:pPr>
+      <w:r>
+        <w:t>19. Show simulation results</w:t>
+      </w:r>
+    </w:p>
+    <w:p>
+      <w:pPr>
+        <w:pStyle w:val="ListParagraph"/>
+      </w:pPr>
+      <w:r>
+        <w:t>20. Select crossing to make changes to</w:t>
+      </w:r>
+    </w:p>
+    <w:p>
+      <w:pPr>
+        <w:pStyle w:val="ListParagraph"/>
+      </w:pPr>
+      <w:r>
+        <w:t>21</w:t>
+      </w:r>
       <w:bookmarkStart w:id="0" w:name="_GoBack"/>
       <w:bookmarkEnd w:id="0"/>
-    </w:p>
-    <w:p>
-      <w:pPr>
-        <w:pStyle w:val="ListParagraph"/>
-      </w:pPr>
-      <w:r>
-        <w:t>16. Override simulation (ambulance, firetruck, police car.. )</w:t>
-      </w:r>
-    </w:p>
-    <w:p>
-      <w:pPr>
-        <w:pStyle w:val="ListParagraph"/>
-      </w:pPr>
-      <w:r>
-        <w:t>17. Relocate crossing</w:t>
-      </w:r>
-    </w:p>
-    <w:p>
-      <w:pPr>
-        <w:pStyle w:val="ListParagraph"/>
-      </w:pPr>
-      <w:r>
-        <w:t>18. Startup application</w:t>
-      </w:r>
-    </w:p>
-    <w:p>
-      <w:pPr>
-        <w:pStyle w:val="ListParagraph"/>
-      </w:pPr>
-      <w:r>
-        <w:t>19. Show simulation results</w:t>
-      </w:r>
-    </w:p>
-    <w:p>
-      <w:pPr>
-        <w:pStyle w:val="ListParagraph"/>
-      </w:pPr>
-      <w:r>
-        <w:t>20. Select crossing to make changes to</w:t>
-      </w:r>
-    </w:p>
-    <w:p>
-      <w:pPr>
-        <w:pStyle w:val="ListParagraph"/>
-      </w:pPr>
-      <w:r>
-        <w:t xml:space="preserve">22. Edit a crosswalk's </w:t>
-      </w:r>
-      <w:r>
-        <w:t>pedestrian</w:t>
-      </w:r>
-      <w:r>
-        <w:t xml:space="preserve"> flow</w:t>
+      <w:r>
+        <w:t>. Edit a crosswalk's pedestrian flow</w:t>
       </w:r>
     </w:p>
     <w:p>

</xml_diff>